<commit_message>
Updated readme to include description of the Propositional Logic grammar and the Holy Grail example.
</commit_message>
<xml_diff>
--- a/Readme.docx
+++ b/Readme.docx
@@ -226,10 +226,7 @@
               <w:t>Expression</w:t>
             </w:r>
             <w:r>
-              <w:t xml:space="preserve"> </w:t>
-            </w:r>
-            <w:r>
-              <w:t xml:space="preserve">and </w:t>
+              <w:t xml:space="preserve"> and </w:t>
             </w:r>
             <w:r>
               <w:rPr>
@@ -238,10 +235,7 @@
               <w:t>Expression</w:t>
             </w:r>
             <w:r>
-              <w:t xml:space="preserve"> </w:t>
-            </w:r>
-            <w:r>
-              <w:t>e.</w:t>
+              <w:t xml:space="preserve"> e.</w:t>
             </w:r>
           </w:p>
         </w:tc>
@@ -294,10 +288,7 @@
               <w:t>Expression</w:t>
             </w:r>
             <w:r>
-              <w:t xml:space="preserve"> </w:t>
-            </w:r>
-            <w:r>
-              <w:t xml:space="preserve">that is the sum of this </w:t>
+              <w:t xml:space="preserve"> that is the sum of this </w:t>
             </w:r>
             <w:r>
               <w:rPr>
@@ -306,10 +297,7 @@
               <w:t>Expression</w:t>
             </w:r>
             <w:r>
-              <w:t xml:space="preserve"> </w:t>
-            </w:r>
-            <w:r>
-              <w:t>and Expression e.</w:t>
+              <w:t xml:space="preserve"> and Expression e.</w:t>
             </w:r>
           </w:p>
         </w:tc>
@@ -362,10 +350,7 @@
               <w:t>Expression</w:t>
             </w:r>
             <w:r>
-              <w:t xml:space="preserve"> </w:t>
-            </w:r>
-            <w:r>
-              <w:t xml:space="preserve">that is the </w:t>
+              <w:t xml:space="preserve"> that is the </w:t>
             </w:r>
             <w:r>
               <w:t xml:space="preserve">Propositional Logic </w:t>
@@ -399,10 +384,7 @@
               <w:t>Expression</w:t>
             </w:r>
             <w:r>
-              <w:t xml:space="preserve"> </w:t>
-            </w:r>
-            <w:r>
-              <w:t>e.</w:t>
+              <w:t xml:space="preserve"> e.</w:t>
             </w:r>
           </w:p>
         </w:tc>
@@ -455,16 +437,10 @@
               <w:t>Expression</w:t>
             </w:r>
             <w:r>
-              <w:t xml:space="preserve"> </w:t>
-            </w:r>
-            <w:r>
-              <w:t xml:space="preserve">that is the </w:t>
-            </w:r>
-            <w:r>
-              <w:t xml:space="preserve">Propositional </w:t>
-            </w:r>
-            <w:r>
-              <w:t xml:space="preserve">Logic </w:t>
+              <w:t xml:space="preserve"> that is the </w:t>
+            </w:r>
+            <w:r>
+              <w:t xml:space="preserve">Propositional Logic </w:t>
             </w:r>
             <w:r>
               <w:t xml:space="preserve">of this </w:t>
@@ -495,10 +471,7 @@
               <w:t>Expression</w:t>
             </w:r>
             <w:r>
-              <w:t xml:space="preserve"> </w:t>
-            </w:r>
-            <w:r>
-              <w:t>e.</w:t>
+              <w:t xml:space="preserve"> e.</w:t>
             </w:r>
           </w:p>
         </w:tc>
@@ -551,10 +524,7 @@
               <w:t>Expression</w:t>
             </w:r>
             <w:r>
-              <w:t xml:space="preserve"> </w:t>
-            </w:r>
-            <w:r>
-              <w:t xml:space="preserve">that is the </w:t>
+              <w:t xml:space="preserve"> that is the </w:t>
             </w:r>
             <w:r>
               <w:t>Propositional Logic</w:t>
@@ -643,13 +613,7 @@
               <w:t>Expression</w:t>
             </w:r>
             <w:r>
-              <w:t xml:space="preserve"> that is the </w:t>
-            </w:r>
-            <w:r>
-              <w:t xml:space="preserve">Propositional Logic </w:t>
-            </w:r>
-            <w:r>
-              <w:t xml:space="preserve">of this </w:t>
+              <w:t xml:space="preserve"> that is the Propositional Logic of this </w:t>
             </w:r>
             <w:r>
               <w:rPr>
@@ -748,10 +712,7 @@
               <w:t>Expression</w:t>
             </w:r>
             <w:r>
-              <w:t xml:space="preserve"> </w:t>
-            </w:r>
-            <w:r>
-              <w:t xml:space="preserve">is </w:t>
+              <w:t xml:space="preserve"> is </w:t>
             </w:r>
             <w:r>
               <w:rPr>
@@ -1736,7 +1697,655 @@
         </w:tc>
       </w:tr>
     </w:tbl>
-    <w:p/>
+    <w:p>
+      <w:pPr>
+        <w:pStyle w:val="Heading3"/>
+      </w:pPr>
+      <w:r>
+        <w:t>Grammar</w:t>
+      </w:r>
+    </w:p>
+    <w:p>
+      <w:r>
+        <w:t xml:space="preserve">The project includes an ANTLR4 grammar for Propositional Logic. ANTLR generates a parser and tree visitor. The class </w:t>
+      </w:r>
+      <w:proofErr w:type="spellStart"/>
+      <w:r>
+        <w:rPr>
+          <w:rFonts w:ascii="Courier New" w:hAnsi="Courier New" w:cs="Courier New"/>
+        </w:rPr>
+        <w:t>EvalVisitor</w:t>
+      </w:r>
+      <w:proofErr w:type="spellEnd"/>
+      <w:r>
+        <w:t xml:space="preserve"> translates each Propositional Logic statement into the corresponding Algebra of Bool </w:t>
+      </w:r>
+      <w:r>
+        <w:rPr>
+          <w:rFonts w:ascii="Courier New" w:hAnsi="Courier New" w:cs="Courier New"/>
+        </w:rPr>
+        <w:t>Expression</w:t>
+      </w:r>
+      <w:r>
+        <w:t xml:space="preserve">. The grammar defines a program (PROG) that consists of a sequence of </w:t>
+      </w:r>
+      <w:r>
+        <w:lastRenderedPageBreak/>
+        <w:t xml:space="preserve">statements (premises) followed by one or more conclusions. The premises are separated from the conclusions by a line (10 underscore characters). </w:t>
+      </w:r>
+      <w:proofErr w:type="gramStart"/>
+      <w:r>
+        <w:t>All of</w:t>
+      </w:r>
+      <w:proofErr w:type="gramEnd"/>
+      <w:r>
+        <w:t xml:space="preserve"> the premises are multiplied together. The resulting product is then combined via implication to each of the conclusions. If the result is 1 then the conclusion is validated.</w:t>
+      </w:r>
+    </w:p>
+    <w:p>
+      <w:pPr>
+        <w:pStyle w:val="Heading3"/>
+      </w:pPr>
+      <w:r>
+        <w:t>Example</w:t>
+      </w:r>
+    </w:p>
+    <w:p>
+      <w:proofErr w:type="spellStart"/>
+      <w:r>
+        <w:t>Wildberger</w:t>
+      </w:r>
+      <w:proofErr w:type="spellEnd"/>
+      <w:r>
+        <w:t xml:space="preserve"> in this </w:t>
+      </w:r>
+      <w:proofErr w:type="spellStart"/>
+      <w:r>
+        <w:t>MathFoundations</w:t>
+      </w:r>
+      <w:proofErr w:type="spellEnd"/>
+      <w:r>
+        <w:t xml:space="preserve"> 279 video gives this example.</w:t>
+      </w:r>
+    </w:p>
+    <w:p>
+      <w:pPr>
+        <w:rPr>
+          <w:rFonts w:ascii="Times New Roman" w:hAnsi="Times New Roman" w:cs="Times New Roman"/>
+        </w:rPr>
+      </w:pPr>
+      <w:r>
+        <w:rPr>
+          <w:rFonts w:ascii="Times New Roman" w:hAnsi="Times New Roman" w:cs="Times New Roman"/>
+        </w:rPr>
+        <w:t>A logic problem for Sir Galahad:</w:t>
+      </w:r>
+    </w:p>
+    <w:p>
+      <w:pPr>
+        <w:rPr>
+          <w:rFonts w:ascii="Times New Roman" w:hAnsi="Times New Roman" w:cs="Times New Roman"/>
+        </w:rPr>
+      </w:pPr>
+      <w:r>
+        <w:rPr>
+          <w:rFonts w:ascii="Times New Roman" w:hAnsi="Times New Roman" w:cs="Times New Roman"/>
+        </w:rPr>
+        <w:t xml:space="preserve">Knight of the golden road: This road leads to the grail. </w:t>
+      </w:r>
+      <w:proofErr w:type="gramStart"/>
+      <w:r>
+        <w:rPr>
+          <w:rFonts w:ascii="Times New Roman" w:hAnsi="Times New Roman" w:cs="Times New Roman"/>
+        </w:rPr>
+        <w:t>Also</w:t>
+      </w:r>
+      <w:proofErr w:type="gramEnd"/>
+      <w:r>
+        <w:rPr>
+          <w:rFonts w:ascii="Times New Roman" w:hAnsi="Times New Roman" w:cs="Times New Roman"/>
+        </w:rPr>
+        <w:t xml:space="preserve"> if the stones take you there, so does the marble road.</w:t>
+      </w:r>
+    </w:p>
+    <w:p>
+      <w:pPr>
+        <w:rPr>
+          <w:rFonts w:ascii="Times New Roman" w:hAnsi="Times New Roman" w:cs="Times New Roman"/>
+        </w:rPr>
+      </w:pPr>
+      <w:r>
+        <w:rPr>
+          <w:rFonts w:ascii="Times New Roman" w:hAnsi="Times New Roman" w:cs="Times New Roman"/>
+        </w:rPr>
+        <w:t>Knight of the marble road: Neither the</w:t>
+      </w:r>
+      <w:r>
+        <w:rPr>
+          <w:rFonts w:ascii="Times New Roman" w:hAnsi="Times New Roman" w:cs="Times New Roman"/>
+        </w:rPr>
+        <w:t xml:space="preserve"> gold </w:t>
+      </w:r>
+      <w:proofErr w:type="gramStart"/>
+      <w:r>
+        <w:rPr>
+          <w:rFonts w:ascii="Times New Roman" w:hAnsi="Times New Roman" w:cs="Times New Roman"/>
+        </w:rPr>
+        <w:t>or</w:t>
+      </w:r>
+      <w:proofErr w:type="gramEnd"/>
+      <w:r>
+        <w:rPr>
+          <w:rFonts w:ascii="Times New Roman" w:hAnsi="Times New Roman" w:cs="Times New Roman"/>
+        </w:rPr>
+        <w:t xml:space="preserve"> stone roads lead to the grail.</w:t>
+      </w:r>
+    </w:p>
+    <w:p>
+      <w:pPr>
+        <w:rPr>
+          <w:rFonts w:ascii="Times New Roman" w:hAnsi="Times New Roman" w:cs="Times New Roman"/>
+        </w:rPr>
+      </w:pPr>
+      <w:r>
+        <w:rPr>
+          <w:rFonts w:ascii="Times New Roman" w:hAnsi="Times New Roman" w:cs="Times New Roman"/>
+        </w:rPr>
+        <w:t xml:space="preserve">Knight of the stone road: Follow the gold and you’ll reach the </w:t>
+      </w:r>
+      <w:proofErr w:type="gramStart"/>
+      <w:r>
+        <w:rPr>
+          <w:rFonts w:ascii="Times New Roman" w:hAnsi="Times New Roman" w:cs="Times New Roman"/>
+        </w:rPr>
+        <w:t>grail,</w:t>
+      </w:r>
+      <w:proofErr w:type="gramEnd"/>
+      <w:r>
+        <w:rPr>
+          <w:rFonts w:ascii="Times New Roman" w:hAnsi="Times New Roman" w:cs="Times New Roman"/>
+        </w:rPr>
+        <w:t xml:space="preserve"> follow the marble and you’ll be lost.</w:t>
+      </w:r>
+    </w:p>
+    <w:p>
+      <w:pPr>
+        <w:rPr>
+          <w:rFonts w:ascii="Times New Roman" w:hAnsi="Times New Roman" w:cs="Times New Roman"/>
+        </w:rPr>
+      </w:pPr>
+      <w:r>
+        <w:rPr>
+          <w:rFonts w:ascii="Times New Roman" w:hAnsi="Times New Roman" w:cs="Times New Roman"/>
+        </w:rPr>
+        <w:t>All knights are liars. Which road to take?</w:t>
+      </w:r>
+    </w:p>
+    <w:p>
+      <w:pPr>
+        <w:rPr>
+          <w:rFonts w:cstheme="minorHAnsi"/>
+        </w:rPr>
+      </w:pPr>
+      <w:r>
+        <w:rPr>
+          <w:rFonts w:cstheme="minorHAnsi"/>
+        </w:rPr>
+        <w:t>The above statements are expressed in Propositional</w:t>
+      </w:r>
+      <w:r>
+        <w:rPr>
+          <w:rFonts w:cstheme="minorHAnsi"/>
+        </w:rPr>
+        <w:t xml:space="preserve"> Logic as follows:</w:t>
+      </w:r>
+    </w:p>
+    <w:p>
+      <w:pPr>
+        <w:rPr>
+          <w:rFonts w:ascii="Courier New" w:hAnsi="Courier New" w:cs="Courier New"/>
+        </w:rPr>
+      </w:pPr>
+      <w:proofErr w:type="gramStart"/>
+      <w:r>
+        <w:rPr>
+          <w:rFonts w:ascii="Courier New" w:hAnsi="Courier New" w:cs="Courier New"/>
+        </w:rPr>
+        <w:t>¬(</w:t>
+      </w:r>
+      <w:proofErr w:type="gramEnd"/>
+      <w:r>
+        <w:rPr>
+          <w:rFonts w:ascii="Courier New" w:hAnsi="Courier New" w:cs="Courier New"/>
+        </w:rPr>
+        <w:t xml:space="preserve">G </w:t>
+      </w:r>
+      <w:r>
+        <w:rPr>
+          <w:rFonts w:ascii="Cambria Math" w:hAnsi="Cambria Math" w:cs="Cambria Math"/>
+        </w:rPr>
+        <w:t>∧</w:t>
+      </w:r>
+      <w:r>
+        <w:rPr>
+          <w:rFonts w:ascii="Courier New" w:hAnsi="Courier New" w:cs="Courier New"/>
+        </w:rPr>
+        <w:t xml:space="preserve"> (S → M))</w:t>
+      </w:r>
+    </w:p>
+    <w:p>
+      <w:pPr>
+        <w:rPr>
+          <w:rFonts w:ascii="Courier New" w:hAnsi="Courier New" w:cs="Courier New"/>
+        </w:rPr>
+      </w:pPr>
+      <w:proofErr w:type="gramStart"/>
+      <w:r>
+        <w:rPr>
+          <w:rFonts w:ascii="Courier New" w:hAnsi="Courier New" w:cs="Courier New"/>
+        </w:rPr>
+        <w:t>¬(</w:t>
+      </w:r>
+      <w:proofErr w:type="gramEnd"/>
+      <w:r>
+        <w:rPr>
+          <w:rFonts w:ascii="Courier New" w:hAnsi="Courier New" w:cs="Courier New"/>
+        </w:rPr>
+        <w:t xml:space="preserve">¬G </w:t>
+      </w:r>
+      <w:r>
+        <w:rPr>
+          <w:rFonts w:ascii="Cambria Math" w:hAnsi="Cambria Math" w:cs="Cambria Math"/>
+        </w:rPr>
+        <w:t>∧</w:t>
+      </w:r>
+      <w:r>
+        <w:rPr>
+          <w:rFonts w:ascii="Courier New" w:hAnsi="Courier New" w:cs="Courier New"/>
+        </w:rPr>
+        <w:t xml:space="preserve"> ¬S)</w:t>
+      </w:r>
+    </w:p>
+    <w:p>
+      <w:pPr>
+        <w:rPr>
+          <w:rFonts w:ascii="Courier New" w:hAnsi="Courier New" w:cs="Courier New"/>
+        </w:rPr>
+      </w:pPr>
+      <w:proofErr w:type="gramStart"/>
+      <w:r>
+        <w:rPr>
+          <w:rFonts w:ascii="Courier New" w:hAnsi="Courier New" w:cs="Courier New"/>
+        </w:rPr>
+        <w:t>¬(</w:t>
+      </w:r>
+      <w:proofErr w:type="gramEnd"/>
+      <w:r>
+        <w:rPr>
+          <w:rFonts w:ascii="Courier New" w:hAnsi="Courier New" w:cs="Courier New"/>
+        </w:rPr>
+        <w:t xml:space="preserve">G </w:t>
+      </w:r>
+      <w:r>
+        <w:rPr>
+          <w:rFonts w:ascii="Cambria Math" w:hAnsi="Cambria Math" w:cs="Cambria Math"/>
+        </w:rPr>
+        <w:t>∧</w:t>
+      </w:r>
+      <w:r>
+        <w:rPr>
+          <w:rFonts w:ascii="Courier New" w:hAnsi="Courier New" w:cs="Courier New"/>
+        </w:rPr>
+        <w:t xml:space="preserve"> ¬M)</w:t>
+      </w:r>
+    </w:p>
+    <w:p>
+      <w:pPr>
+        <w:rPr>
+          <w:rFonts w:cstheme="minorHAnsi"/>
+        </w:rPr>
+      </w:pPr>
+      <w:r>
+        <w:rPr>
+          <w:rFonts w:cstheme="minorHAnsi"/>
+        </w:rPr>
+        <w:t xml:space="preserve">Where G represents the gold road, S the stone road, and M the marble road. </w:t>
+      </w:r>
+    </w:p>
+    <w:p>
+      <w:pPr>
+        <w:rPr>
+          <w:rFonts w:cstheme="minorHAnsi"/>
+        </w:rPr>
+      </w:pPr>
+      <w:r>
+        <w:rPr>
+          <w:rFonts w:cstheme="minorHAnsi"/>
+        </w:rPr>
+        <w:t>Output from the program is as follows:</w:t>
+      </w:r>
+    </w:p>
+    <w:p>
+      <w:pPr>
+        <w:spacing w:after="0" w:line="240" w:lineRule="auto"/>
+        <w:rPr>
+          <w:rFonts w:ascii="Courier New" w:hAnsi="Courier New" w:cs="Courier New"/>
+        </w:rPr>
+      </w:pPr>
+      <w:r>
+        <w:rPr>
+          <w:rFonts w:ascii="Courier New" w:hAnsi="Courier New" w:cs="Courier New"/>
+        </w:rPr>
+        <w:t>¬(G</w:t>
+      </w:r>
+      <w:r>
+        <w:rPr>
+          <w:rFonts w:ascii="Cambria Math" w:hAnsi="Cambria Math" w:cs="Cambria Math"/>
+        </w:rPr>
+        <w:t>∧</w:t>
+      </w:r>
+      <w:r>
+        <w:rPr>
+          <w:rFonts w:ascii="Courier New" w:hAnsi="Courier New" w:cs="Courier New"/>
+        </w:rPr>
+        <w:t>(S→M))</w:t>
+      </w:r>
+    </w:p>
+    <w:p>
+      <w:pPr>
+        <w:spacing w:after="0" w:line="240" w:lineRule="auto"/>
+        <w:rPr>
+          <w:rFonts w:ascii="Courier New" w:hAnsi="Courier New" w:cs="Courier New"/>
+        </w:rPr>
+      </w:pPr>
+      <w:r>
+        <w:rPr>
+          <w:rFonts w:ascii="Courier New" w:hAnsi="Courier New" w:cs="Courier New"/>
+        </w:rPr>
+        <w:t>(1+SMG+G+GS)</w:t>
+      </w:r>
+    </w:p>
+    <w:p>
+      <w:pPr>
+        <w:spacing w:after="0" w:line="240" w:lineRule="auto"/>
+        <w:rPr>
+          <w:rFonts w:ascii="Courier New" w:hAnsi="Courier New" w:cs="Courier New"/>
+        </w:rPr>
+      </w:pPr>
+      <w:r>
+        <w:rPr>
+          <w:rFonts w:ascii="Courier New" w:hAnsi="Courier New" w:cs="Courier New"/>
+        </w:rPr>
+        <w:t>¬(¬G</w:t>
+      </w:r>
+      <w:r>
+        <w:rPr>
+          <w:rFonts w:ascii="Cambria Math" w:hAnsi="Cambria Math" w:cs="Cambria Math"/>
+        </w:rPr>
+        <w:t>∧</w:t>
+      </w:r>
+      <w:r>
+        <w:rPr>
+          <w:rFonts w:ascii="Courier New" w:hAnsi="Courier New" w:cs="Courier New"/>
+        </w:rPr>
+        <w:t>¬S)</w:t>
+      </w:r>
+    </w:p>
+    <w:p>
+      <w:pPr>
+        <w:spacing w:after="0" w:line="240" w:lineRule="auto"/>
+        <w:rPr>
+          <w:rFonts w:ascii="Courier New" w:hAnsi="Courier New" w:cs="Courier New"/>
+        </w:rPr>
+      </w:pPr>
+      <w:r>
+        <w:rPr>
+          <w:rFonts w:ascii="Courier New" w:hAnsi="Courier New" w:cs="Courier New"/>
+        </w:rPr>
+        <w:t>(S+G+GS)</w:t>
+      </w:r>
+    </w:p>
+    <w:p>
+      <w:pPr>
+        <w:spacing w:after="0" w:line="240" w:lineRule="auto"/>
+        <w:rPr>
+          <w:rFonts w:ascii="Courier New" w:hAnsi="Courier New" w:cs="Courier New"/>
+        </w:rPr>
+      </w:pPr>
+      <w:r>
+        <w:rPr>
+          <w:rFonts w:ascii="Courier New" w:hAnsi="Courier New" w:cs="Courier New"/>
+        </w:rPr>
+        <w:t>¬(G</w:t>
+      </w:r>
+      <w:r>
+        <w:rPr>
+          <w:rFonts w:ascii="Cambria Math" w:hAnsi="Cambria Math" w:cs="Cambria Math"/>
+        </w:rPr>
+        <w:t>∧</w:t>
+      </w:r>
+      <w:r>
+        <w:rPr>
+          <w:rFonts w:ascii="Courier New" w:hAnsi="Courier New" w:cs="Courier New"/>
+        </w:rPr>
+        <w:t>¬M)</w:t>
+      </w:r>
+    </w:p>
+    <w:p>
+      <w:pPr>
+        <w:spacing w:after="0" w:line="240" w:lineRule="auto"/>
+        <w:rPr>
+          <w:rFonts w:ascii="Courier New" w:hAnsi="Courier New" w:cs="Courier New"/>
+        </w:rPr>
+      </w:pPr>
+      <w:r>
+        <w:rPr>
+          <w:rFonts w:ascii="Courier New" w:hAnsi="Courier New" w:cs="Courier New"/>
+        </w:rPr>
+        <w:t>(1+GM+G)</w:t>
+      </w:r>
+    </w:p>
+    <w:p>
+      <w:pPr>
+        <w:spacing w:after="0" w:line="240" w:lineRule="auto"/>
+        <w:rPr>
+          <w:rFonts w:ascii="Courier New" w:hAnsi="Courier New" w:cs="Courier New"/>
+        </w:rPr>
+      </w:pPr>
+      <w:r>
+        <w:rPr>
+          <w:rFonts w:ascii="Courier New" w:hAnsi="Courier New" w:cs="Courier New"/>
+        </w:rPr>
+        <w:t>(S+SG)</w:t>
+      </w:r>
+    </w:p>
+    <w:p>
+      <w:pPr>
+        <w:spacing w:after="0" w:line="240" w:lineRule="auto"/>
+        <w:rPr>
+          <w:rFonts w:ascii="Courier New" w:hAnsi="Courier New" w:cs="Courier New"/>
+        </w:rPr>
+      </w:pPr>
+      <w:r>
+        <w:rPr>
+          <w:rFonts w:ascii="Courier New" w:hAnsi="Courier New" w:cs="Courier New"/>
+        </w:rPr>
+        <w:t>__________</w:t>
+      </w:r>
+    </w:p>
+    <w:p>
+      <w:pPr>
+        <w:spacing w:after="0" w:line="240" w:lineRule="auto"/>
+        <w:rPr>
+          <w:rFonts w:ascii="Courier New" w:hAnsi="Courier New" w:cs="Courier New"/>
+        </w:rPr>
+      </w:pPr>
+      <w:r>
+        <w:rPr>
+          <w:rFonts w:ascii="Courier New" w:hAnsi="Courier New" w:cs="Courier New"/>
+        </w:rPr>
+        <w:t>G</w:t>
+      </w:r>
+    </w:p>
+    <w:p>
+      <w:pPr>
+        <w:spacing w:after="0" w:line="240" w:lineRule="auto"/>
+        <w:rPr>
+          <w:rFonts w:ascii="Courier New" w:hAnsi="Courier New" w:cs="Courier New"/>
+        </w:rPr>
+      </w:pPr>
+      <w:r>
+        <w:rPr>
+          <w:rFonts w:ascii="Courier New" w:hAnsi="Courier New" w:cs="Courier New"/>
+        </w:rPr>
+        <w:t>G</w:t>
+      </w:r>
+    </w:p>
+    <w:p>
+      <w:pPr>
+        <w:spacing w:after="0" w:line="240" w:lineRule="auto"/>
+        <w:rPr>
+          <w:rFonts w:ascii="Courier New" w:hAnsi="Courier New" w:cs="Courier New"/>
+        </w:rPr>
+      </w:pPr>
+      <w:r>
+        <w:rPr>
+          <w:rFonts w:ascii="Courier New" w:hAnsi="Courier New" w:cs="Courier New"/>
+        </w:rPr>
+        <w:t>(1+S+SG)</w:t>
+      </w:r>
+    </w:p>
+    <w:p>
+      <w:pPr>
+        <w:spacing w:after="0" w:line="240" w:lineRule="auto"/>
+        <w:rPr>
+          <w:rFonts w:ascii="Courier New" w:hAnsi="Courier New" w:cs="Courier New"/>
+        </w:rPr>
+      </w:pPr>
+      <w:r>
+        <w:rPr>
+          <w:rFonts w:ascii="Courier New" w:hAnsi="Courier New" w:cs="Courier New"/>
+        </w:rPr>
+        <w:t>__________</w:t>
+      </w:r>
+    </w:p>
+    <w:p>
+      <w:pPr>
+        <w:spacing w:after="0" w:line="240" w:lineRule="auto"/>
+        <w:rPr>
+          <w:rFonts w:ascii="Courier New" w:hAnsi="Courier New" w:cs="Courier New"/>
+        </w:rPr>
+      </w:pPr>
+      <w:r>
+        <w:rPr>
+          <w:rFonts w:ascii="Courier New" w:hAnsi="Courier New" w:cs="Courier New"/>
+        </w:rPr>
+        <w:t>M</w:t>
+      </w:r>
+    </w:p>
+    <w:p>
+      <w:pPr>
+        <w:spacing w:after="0" w:line="240" w:lineRule="auto"/>
+        <w:rPr>
+          <w:rFonts w:ascii="Courier New" w:hAnsi="Courier New" w:cs="Courier New"/>
+        </w:rPr>
+      </w:pPr>
+      <w:r>
+        <w:rPr>
+          <w:rFonts w:ascii="Courier New" w:hAnsi="Courier New" w:cs="Courier New"/>
+        </w:rPr>
+        <w:t>M</w:t>
+      </w:r>
+    </w:p>
+    <w:p>
+      <w:pPr>
+        <w:spacing w:after="0" w:line="240" w:lineRule="auto"/>
+        <w:rPr>
+          <w:rFonts w:ascii="Courier New" w:hAnsi="Courier New" w:cs="Courier New"/>
+        </w:rPr>
+      </w:pPr>
+      <w:r>
+        <w:rPr>
+          <w:rFonts w:ascii="Courier New" w:hAnsi="Courier New" w:cs="Courier New"/>
+        </w:rPr>
+        <w:t>(1+S+SG+MS+SGM)</w:t>
+      </w:r>
+    </w:p>
+    <w:p>
+      <w:pPr>
+        <w:spacing w:after="0" w:line="240" w:lineRule="auto"/>
+        <w:rPr>
+          <w:rFonts w:ascii="Courier New" w:hAnsi="Courier New" w:cs="Courier New"/>
+        </w:rPr>
+      </w:pPr>
+      <w:r>
+        <w:rPr>
+          <w:rFonts w:ascii="Courier New" w:hAnsi="Courier New" w:cs="Courier New"/>
+        </w:rPr>
+        <w:t>__________</w:t>
+      </w:r>
+    </w:p>
+    <w:p>
+      <w:pPr>
+        <w:spacing w:after="0" w:line="240" w:lineRule="auto"/>
+        <w:rPr>
+          <w:rFonts w:ascii="Courier New" w:hAnsi="Courier New" w:cs="Courier New"/>
+        </w:rPr>
+      </w:pPr>
+      <w:r>
+        <w:rPr>
+          <w:rFonts w:ascii="Courier New" w:hAnsi="Courier New" w:cs="Courier New"/>
+        </w:rPr>
+        <w:t>S</w:t>
+      </w:r>
+    </w:p>
+    <w:p>
+      <w:pPr>
+        <w:spacing w:after="0" w:line="240" w:lineRule="auto"/>
+        <w:rPr>
+          <w:rFonts w:ascii="Courier New" w:hAnsi="Courier New" w:cs="Courier New"/>
+        </w:rPr>
+      </w:pPr>
+      <w:r>
+        <w:rPr>
+          <w:rFonts w:ascii="Courier New" w:hAnsi="Courier New" w:cs="Courier New"/>
+        </w:rPr>
+        <w:t>S</w:t>
+      </w:r>
+    </w:p>
+    <w:p>
+      <w:pPr>
+        <w:spacing w:after="0" w:line="240" w:lineRule="auto"/>
+        <w:rPr>
+          <w:rFonts w:ascii="Courier New" w:hAnsi="Courier New" w:cs="Courier New"/>
+        </w:rPr>
+      </w:pPr>
+      <w:r>
+        <w:rPr>
+          <w:rFonts w:ascii="Courier New" w:hAnsi="Courier New" w:cs="Courier New"/>
+        </w:rPr>
+        <w:t>1</w:t>
+      </w:r>
+    </w:p>
+    <w:p>
+      <w:pPr>
+        <w:spacing w:after="0" w:line="240" w:lineRule="auto"/>
+        <w:rPr>
+          <w:rFonts w:ascii="Courier New" w:hAnsi="Courier New" w:cs="Courier New"/>
+        </w:rPr>
+      </w:pPr>
+      <w:r>
+        <w:rPr>
+          <w:rFonts w:ascii="Courier New" w:hAnsi="Courier New" w:cs="Courier New"/>
+        </w:rPr>
+        <w:t>QED</w:t>
+      </w:r>
+    </w:p>
+    <w:p>
+      <w:r>
+        <w:t>The conclusion is that the stone road leads to the grail.</w:t>
+      </w:r>
+    </w:p>
     <w:sectPr>
       <w:pgSz w:w="12240" w:h="15840"/>
       <w:pgMar w:top="1440" w:right="1440" w:bottom="1440" w:left="1440" w:header="720" w:footer="720" w:gutter="0"/>

</xml_diff>